<commit_message>
corrected abundance sum error
</commit_message>
<xml_diff>
--- a/Tables/Table3SI.docx
+++ b/Tables/Table3SI.docx
@@ -724,7 +724,7 @@
                 <w:szCs w:val="20"/>
                 <w:color w:val="111111"/>
               </w:rPr>
-              <w:t xml:space="preserve">1.000</w:t>
+              <w:t xml:space="preserve">0.600</w:t>
             </w:r>
           </w:p>
         </w:tc>
@@ -1054,7 +1054,7 @@
                 <w:szCs w:val="20"/>
                 <w:color w:val="111111"/>
               </w:rPr>
-              <w:t xml:space="preserve">0.000</w:t>
+              <w:t xml:space="preserve">0.339</w:t>
             </w:r>
           </w:p>
         </w:tc>
@@ -1384,7 +1384,7 @@
                 <w:szCs w:val="20"/>
                 <w:color w:val="111111"/>
               </w:rPr>
-              <w:t xml:space="preserve">0.247</w:t>
+              <w:t xml:space="preserve">0.348</w:t>
             </w:r>
           </w:p>
         </w:tc>
@@ -1714,7 +1714,7 @@
                 <w:szCs w:val="20"/>
                 <w:color w:val="111111"/>
               </w:rPr>
-              <w:t xml:space="preserve">0.775</w:t>
+              <w:t xml:space="preserve">0.583</w:t>
             </w:r>
           </w:p>
         </w:tc>
@@ -2044,7 +2044,7 @@
                 <w:szCs w:val="20"/>
                 <w:color w:val="111111"/>
               </w:rPr>
-              <w:t xml:space="preserve">0.009</w:t>
+              <w:t xml:space="preserve">0.199</w:t>
             </w:r>
           </w:p>
         </w:tc>
@@ -2374,7 +2374,7 @@
                 <w:szCs w:val="20"/>
                 <w:color w:val="111111"/>
               </w:rPr>
-              <w:t xml:space="preserve">0.040</w:t>
+              <w:t xml:space="preserve">0.408</w:t>
             </w:r>
           </w:p>
         </w:tc>
@@ -2704,7 +2704,7 @@
                 <w:szCs w:val="20"/>
                 <w:color w:val="111111"/>
               </w:rPr>
-              <w:t xml:space="preserve">0.115</w:t>
+              <w:t xml:space="preserve">0.092</w:t>
             </w:r>
           </w:p>
         </w:tc>
@@ -3034,7 +3034,7 @@
                 <w:szCs w:val="20"/>
                 <w:color w:val="111111"/>
               </w:rPr>
-              <w:t xml:space="preserve">0.490</w:t>
+              <w:t xml:space="preserve">0.204</w:t>
             </w:r>
           </w:p>
         </w:tc>
@@ -3364,7 +3364,7 @@
                 <w:szCs w:val="20"/>
                 <w:color w:val="111111"/>
               </w:rPr>
-              <w:t xml:space="preserve">0.438</w:t>
+              <w:t xml:space="preserve">0.329</w:t>
             </w:r>
           </w:p>
         </w:tc>
@@ -3694,7 +3694,7 @@
                 <w:szCs w:val="20"/>
                 <w:color w:val="111111"/>
               </w:rPr>
-              <w:t xml:space="preserve">0.899</w:t>
+              <w:t xml:space="preserve">0.764</w:t>
             </w:r>
           </w:p>
         </w:tc>
@@ -4044,7 +4044,7 @@
                 <w:szCs w:val="20"/>
                 <w:color w:val="111111"/>
               </w:rPr>
-              <w:t xml:space="preserve">0.280</w:t>
+              <w:t xml:space="preserve">0.427</w:t>
             </w:r>
           </w:p>
         </w:tc>

</xml_diff>